<commit_message>
update house style notes
</commit_message>
<xml_diff>
--- a/pdf/terminology/uvc_house_style.docx
+++ b/pdf/terminology/uvc_house_style.docx
@@ -2433,6 +2433,56 @@
         </w:rPr>
         <w:t xml:space="preserve"> </w:t>
       </w:r>
+      <w:r>
+        <w:rPr>
+          <w:rFonts w:ascii="Times New Roman" w:hAnsi="Times New Roman" w:cs="Times New Roman"/>
+          <w:sz w:val="22"/>
+          <w:szCs w:val="22"/>
+        </w:rPr>
+        <w:t xml:space="preserve">The </w:t>
+      </w:r>
+      <w:r>
+        <w:rPr>
+          <w:rFonts w:ascii="Times New Roman" w:hAnsi="Times New Roman" w:cs="Times New Roman"/>
+          <w:i/>
+          <w:iCs/>
+          <w:sz w:val="22"/>
+          <w:szCs w:val="22"/>
+        </w:rPr>
+        <w:t>One More Voice</w:t>
+      </w:r>
+      <w:r>
+        <w:rPr>
+          <w:rFonts w:ascii="Times New Roman" w:hAnsi="Times New Roman" w:cs="Times New Roman"/>
+          <w:sz w:val="22"/>
+          <w:szCs w:val="22"/>
+        </w:rPr>
+        <w:t xml:space="preserve"> “Notes on House Style” </w:t>
+      </w:r>
+      <w:r>
+        <w:rPr>
+          <w:rFonts w:ascii="Times New Roman" w:hAnsi="Times New Roman" w:cs="Times New Roman"/>
+          <w:sz w:val="22"/>
+          <w:szCs w:val="22"/>
+        </w:rPr>
+        <w:t>can be found near the bottom of th</w:t>
+      </w:r>
+      <w:r>
+        <w:rPr>
+          <w:rFonts w:ascii="Times New Roman" w:hAnsi="Times New Roman" w:cs="Times New Roman"/>
+          <w:sz w:val="22"/>
+          <w:szCs w:val="22"/>
+        </w:rPr>
+        <w:t>e following</w:t>
+      </w:r>
+      <w:r>
+        <w:rPr>
+          <w:rFonts w:ascii="Times New Roman" w:hAnsi="Times New Roman" w:cs="Times New Roman"/>
+          <w:sz w:val="22"/>
+          <w:szCs w:val="22"/>
+        </w:rPr>
+        <w:t xml:space="preserve"> page: </w:t>
+      </w:r>
       <w:hyperlink r:id="rId1" w:history="1">
         <w:r>
           <w:rPr>
@@ -2441,7 +2491,7 @@
             <w:sz w:val="22"/>
             <w:szCs w:val="22"/>
           </w:rPr>
-          <w:t>https://onemorevoice.org/pdf/OMV-Notes-on-House-Style.pdf</w:t>
+          <w:t>https://onemorevoice.org/collaboration.html</w:t>
         </w:r>
       </w:hyperlink>
       <w:r>
@@ -2450,26 +2500,7 @@
           <w:sz w:val="22"/>
           <w:szCs w:val="22"/>
         </w:rPr>
-        <w:t xml:space="preserve"> (PDF) and </w:t>
-      </w:r>
-      <w:hyperlink r:id="rId2" w:history="1">
-        <w:r>
-          <w:rPr>
-            <w:rStyle w:val="Hyperlink"/>
-            <w:rFonts w:ascii="Times New Roman" w:hAnsi="Times New Roman" w:cs="Times New Roman"/>
-            <w:sz w:val="22"/>
-            <w:szCs w:val="22"/>
-          </w:rPr>
-          <w:t>https://onemorevoice.org/pdf/OMV-Notes-on-House-Style.docx</w:t>
-        </w:r>
-      </w:hyperlink>
-      <w:r>
-        <w:rPr>
-          <w:rFonts w:ascii="Times New Roman" w:hAnsi="Times New Roman" w:cs="Times New Roman"/>
-          <w:sz w:val="22"/>
-          <w:szCs w:val="22"/>
-        </w:rPr>
-        <w:t xml:space="preserve"> (Word)</w:t>
+        <w:t>.</w:t>
       </w:r>
     </w:p>
   </w:footnote>
@@ -3126,7 +3157,6 @@
   <w:style w:type="character" w:default="1" w:styleId="DefaultParagraphFont">
     <w:name w:val="Default Paragraph Font"/>
     <w:uiPriority w:val="1"/>
-    <w:semiHidden/>
     <w:unhideWhenUsed/>
   </w:style>
   <w:style w:type="table" w:default="1" w:styleId="TableNormal">

</xml_diff>